<commit_message>
add TODOs in the instruction
</commit_message>
<xml_diff>
--- a/Mediapipe使用说明.docx
+++ b/Mediapipe使用说明.docx
@@ -46,7 +46,27 @@
         <w:rPr>
           <w:rFonts w:hint="eastAsia"/>
         </w:rPr>
-        <w:t>，下文只展示了用电脑摄像头的方法，读取已有图片或者视频的方法可查询官方文档</w:t>
+        <w:t>，下文只展示了用电脑摄像头的方法</w:t>
+      </w:r>
+      <w:r>
+        <w:rPr>
+          <w:rFonts w:hint="eastAsia"/>
+          <w:b/>
+          <w:bCs/>
+          <w:color w:val="FF0000"/>
+          <w:u w:val="single"/>
+        </w:rPr>
+        <w:t>，读取已有图片或者视频</w:t>
+      </w:r>
+      <w:r>
+        <w:rPr>
+          <w:rFonts w:hint="eastAsia"/>
+          <w:b/>
+          <w:bCs/>
+          <w:color w:val="FF0000"/>
+          <w:u w:val="single"/>
+        </w:rPr>
+        <w:t>失败的问题目前仍在解决中</w:t>
       </w:r>
       <w:r>
         <w:rPr>
@@ -474,117 +494,13 @@
         <w:autoSpaceDE w:val="0"/>
         <w:autoSpaceDN w:val="0"/>
         <w:ind w:firstLine="420"/>
+        <w:rPr>
+          <w:rFonts w:hint="eastAsia"/>
+        </w:rPr>
       </w:pPr>
       <w:r>
         <w:tab/>
       </w:r>
-      <w:r>
-        <w:rPr>
-          <w:rFonts w:hint="eastAsia"/>
-        </w:rPr>
-        <w:t>当input是图片：输入</w:t>
-      </w:r>
-      <w:r>
-        <w:t xml:space="preserve">bazel build -c opt --define MEDIAPIPE_DISABLE_GPU=1 </w:t>
-      </w:r>
-      <w:r>
-        <w:t xml:space="preserve">--action_env PYTHON_BIN_PATH="C:\\Program Files\\Python38\\python.exe" </w:t>
-      </w:r>
-      <w:r>
-        <w:t>mediapipe/examples/desktop/</w:t>
-      </w:r>
-      <w:r>
-        <w:rPr>
-          <w:rFonts w:hint="eastAsia"/>
-        </w:rPr>
-        <w:t>iris</w:t>
-      </w:r>
-      <w:r>
-        <w:t>_tracking:iris_</w:t>
-      </w:r>
-      <w:r>
-        <w:t>depth_from_image_desktop</w:t>
-      </w:r>
-      <w:r>
-        <w:rPr>
-          <w:rFonts w:hint="eastAsia"/>
-        </w:rPr>
-        <w:t>进行编译，输入s</w:t>
-      </w:r>
-      <w:r>
-        <w:t>et GLOG_logtostderr=1</w:t>
-      </w:r>
-      <w:r>
-        <w:rPr>
-          <w:rFonts w:hint="eastAsia"/>
-        </w:rPr>
-        <w:t>以及</w:t>
-      </w:r>
-      <w:r>
-        <w:t>bazel-bin\mediapipe\examples\desktop\</w:t>
-      </w:r>
-      <w:r>
-        <w:t>iris_tracking\iris_</w:t>
-      </w:r>
-      <w:r>
-        <w:rPr>
-          <w:rFonts w:hint="eastAsia"/>
-        </w:rPr>
-        <w:t>depth</w:t>
-      </w:r>
-      <w:r>
-        <w:t>_from_image_desktop</w:t>
-      </w:r>
-      <w:r>
-        <w:t xml:space="preserve">.exe </w:t>
-      </w:r>
-      <w:r>
-        <w:t>–input_image_path=&lt;input image path&gt; --output_image_path=&lt;output image path&gt;</w:t>
-      </w:r>
-      <w:r>
-        <w:rPr>
-          <w:rFonts w:hint="eastAsia"/>
-        </w:rPr>
-        <w:t>，如果电脑摄像头正常，则可看到检测虹膜的效果。</w:t>
-      </w:r>
-    </w:p>
-    <w:p>
-      <w:pPr>
-        <w:kinsoku w:val="0"/>
-        <w:wordWrap w:val="0"/>
-        <w:overflowPunct w:val="0"/>
-        <w:autoSpaceDE w:val="0"/>
-        <w:autoSpaceDN w:val="0"/>
-        <w:rPr>
-          <w:rFonts w:hint="eastAsia"/>
-        </w:rPr>
-      </w:pPr>
-    </w:p>
-    <w:p>
-      <w:pPr>
-        <w:kinsoku w:val="0"/>
-        <w:wordWrap w:val="0"/>
-        <w:overflowPunct w:val="0"/>
-        <w:autoSpaceDE w:val="0"/>
-        <w:autoSpaceDN w:val="0"/>
-      </w:pPr>
-    </w:p>
-    <w:p>
-      <w:r>
-        <w:rPr>
-          <w:rFonts w:hint="eastAsia"/>
-        </w:rPr>
-        <w:t>四、</w:t>
-      </w:r>
-      <w:r>
-        <w:rPr>
-          <w:rFonts w:hint="eastAsia"/>
-        </w:rPr>
-        <w:t>hand</w:t>
-      </w:r>
-      <w:r>
-        <w:t xml:space="preserve"> tracking</w:t>
-      </w:r>
     </w:p>
     <w:p>
       <w:pPr>
@@ -598,175 +514,306 @@
       <w:r>
         <w:rPr>
           <w:rFonts w:hint="eastAsia"/>
-        </w:rPr>
-        <w:t>在mediapipe根目录打开cmd，输入</w:t>
-      </w:r>
-      <w:r>
-        <w:t xml:space="preserve">bazel build -c opt --define MEDIAPIPE_DISABLE_GPU=1 </w:t>
-      </w:r>
-      <w:r>
-        <w:t xml:space="preserve">--action_env PYTHON_BIN_PATH="C:\\Program Files\\Python38\\python.exe" </w:t>
-      </w:r>
-      <w:r>
-        <w:t>mediapipe/examples/desktop/hand_tracking:hand_tracking_cpu</w:t>
-      </w:r>
-      <w:r>
-        <w:rPr>
-          <w:rFonts w:hint="eastAsia"/>
-        </w:rPr>
-        <w:t>进行编译，输入</w:t>
-      </w:r>
-      <w:r>
-        <w:t>set GLOG_logtostderr=1</w:t>
-      </w:r>
-      <w:r>
-        <w:rPr>
-          <w:rFonts w:hint="eastAsia"/>
-        </w:rPr>
-        <w:t>以及</w:t>
-      </w:r>
-      <w:r>
-        <w:t>bazel-bin\mediapipe\examples\desktop\hand_tracking\hand_tracking_cpu.exe --calculator_graph_config_file=mediapipe\graphs\hand_tracking\hand_tracking_desktop_live.pbtxt</w:t>
-      </w:r>
-      <w:r>
-        <w:rPr>
-          <w:rFonts w:hint="eastAsia"/>
-        </w:rPr>
-        <w:t>，如果电脑摄像头正常，则可看到追踪手部的效果</w:t>
-      </w:r>
-      <w:r>
-        <w:rPr>
-          <w:rFonts w:hint="eastAsia"/>
-        </w:rPr>
-        <w:t>。</w:t>
-      </w:r>
-    </w:p>
-    <w:p/>
-    <w:p>
-      <w:r>
-        <w:rPr>
-          <w:rFonts w:hint="eastAsia"/>
-        </w:rPr>
-        <w:t>五、p</w:t>
-      </w:r>
-      <w:r>
-        <w:t>ose tracking</w:t>
-      </w:r>
-    </w:p>
-    <w:p>
-      <w:pPr>
-        <w:kinsoku w:val="0"/>
-        <w:wordWrap w:val="0"/>
-        <w:overflowPunct w:val="0"/>
-        <w:autoSpaceDE w:val="0"/>
-        <w:autoSpaceDN w:val="0"/>
-        <w:ind w:firstLine="420"/>
-      </w:pPr>
-      <w:r>
-        <w:rPr>
-          <w:rFonts w:hint="eastAsia"/>
-        </w:rPr>
-        <w:t>在mediapipe根目录打开cmd，输入</w:t>
-      </w:r>
-      <w:r>
-        <w:t xml:space="preserve">bazel build -c opt --define MEDIAPIPE_DISABLE_GPU=1 </w:t>
-      </w:r>
-      <w:r>
-        <w:t xml:space="preserve">--action_env PYTHON_BIN_PATH="C:\\Program Files\\Python38\\python.exe" </w:t>
-      </w:r>
-      <w:r>
-        <w:t>mediapipe/examples/desktop/</w:t>
-      </w:r>
-      <w:r>
-        <w:t>pose</w:t>
-      </w:r>
-      <w:r>
-        <w:t>_tracking:</w:t>
-      </w:r>
-      <w:r>
-        <w:t>pose</w:t>
-      </w:r>
-      <w:r>
-        <w:t>_tracking_cpu</w:t>
-      </w:r>
-      <w:r>
-        <w:rPr>
-          <w:rFonts w:hint="eastAsia"/>
-        </w:rPr>
-        <w:t>进行编译，输入</w:t>
-      </w:r>
-      <w:r>
-        <w:t>set GLOG_logtostderr=1</w:t>
-      </w:r>
-      <w:r>
-        <w:rPr>
-          <w:rFonts w:hint="eastAsia"/>
-        </w:rPr>
-        <w:t>以及</w:t>
-      </w:r>
-      <w:r>
-        <w:t>bazel-bin\mediapipe\examples\desktop\</w:t>
-      </w:r>
-      <w:r>
-        <w:t>pose_tracking</w:t>
-      </w:r>
-      <w:r>
-        <w:t>\</w:t>
-      </w:r>
-      <w:r>
-        <w:t>pose</w:t>
-      </w:r>
-      <w:r>
-        <w:t>_tracking_cpu.exe --calculator_graph_config_file=mediapipe\graphs\</w:t>
-      </w:r>
-      <w:r>
-        <w:t>pose</w:t>
-      </w:r>
-      <w:r>
-        <w:t>_tracking\</w:t>
-      </w:r>
-      <w:r>
-        <w:t>pose</w:t>
-      </w:r>
-      <w:r>
-        <w:t>_tracking_</w:t>
-      </w:r>
-      <w:r>
-        <w:t>cpu</w:t>
-      </w:r>
-      <w:r>
-        <w:t>.pbtxt</w:t>
-      </w:r>
-      <w:r>
-        <w:rPr>
-          <w:rFonts w:hint="eastAsia"/>
-        </w:rPr>
-        <w:t>，如果电脑摄像头正常，则可看到</w:t>
-      </w:r>
-      <w:r>
-        <w:rPr>
-          <w:rFonts w:hint="eastAsia"/>
-        </w:rPr>
-        <w:t>肢体识别</w:t>
-      </w:r>
-      <w:r>
-        <w:rPr>
-          <w:rFonts w:hint="eastAsia"/>
-        </w:rPr>
-        <w:t>的效果</w:t>
-      </w:r>
-      <w:r>
-        <w:rPr>
-          <w:rFonts w:hint="eastAsia"/>
-        </w:rPr>
-        <w:t>。</w:t>
-      </w:r>
-    </w:p>
-    <w:p>
-      <w:pPr>
-        <w:rPr>
           <w:b/>
           <w:bCs/>
+          <w:color w:val="FF0000"/>
+          <w:u w:val="single"/>
+        </w:rPr>
+        <w:t>存在问题，待解决：</w:t>
+      </w:r>
+      <w:r>
+        <w:rPr>
+          <w:rFonts w:hint="eastAsia"/>
+        </w:rPr>
+        <w:t>当input是图片：输入</w:t>
+      </w:r>
+      <w:r>
+        <w:t xml:space="preserve">bazel build -c opt --define MEDIAPIPE_DISABLE_GPU=1 </w:t>
+      </w:r>
+      <w:r>
+        <w:t xml:space="preserve">--action_env PYTHON_BIN_PATH="C:\\Program Files\\Python38\\python.exe" </w:t>
+      </w:r>
+      <w:r>
+        <w:t>mediapipe/examples/desktop/</w:t>
+      </w:r>
+      <w:r>
+        <w:rPr>
+          <w:rFonts w:hint="eastAsia"/>
+        </w:rPr>
+        <w:t>iris</w:t>
+      </w:r>
+      <w:r>
+        <w:t>_tracking:iris_</w:t>
+      </w:r>
+      <w:r>
+        <w:t>depth_from_image_desktop</w:t>
+      </w:r>
+      <w:r>
+        <w:rPr>
+          <w:rFonts w:hint="eastAsia"/>
+        </w:rPr>
+        <w:t>进行编译，输入s</w:t>
+      </w:r>
+      <w:r>
+        <w:t>et GLOG_logtostderr=1</w:t>
+      </w:r>
+      <w:r>
+        <w:rPr>
+          <w:rFonts w:hint="eastAsia"/>
+        </w:rPr>
+        <w:t>以及</w:t>
+      </w:r>
+      <w:r>
+        <w:t>bazel-bin\mediapipe\examples\desktop\</w:t>
+      </w:r>
+      <w:r>
+        <w:t>iris_tracking\iris_</w:t>
+      </w:r>
+      <w:r>
+        <w:rPr>
+          <w:rFonts w:hint="eastAsia"/>
+        </w:rPr>
+        <w:t>depth</w:t>
+      </w:r>
+      <w:r>
+        <w:t>_from_image_desktop</w:t>
+      </w:r>
+      <w:r>
+        <w:t xml:space="preserve">.exe </w:t>
+      </w:r>
+      <w:r>
+        <w:t>–input_image_path=&lt;input image path&gt; --output_image_path=&lt;output image path&gt;</w:t>
+      </w:r>
+      <w:r>
+        <w:rPr>
+          <w:rFonts w:hint="eastAsia"/>
+        </w:rPr>
+        <w:t>，如果电脑摄像头正常，则可看到检测虹膜的效果。</w:t>
+      </w:r>
+    </w:p>
+    <w:p>
+      <w:pPr>
+        <w:kinsoku w:val="0"/>
+        <w:wordWrap w:val="0"/>
+        <w:overflowPunct w:val="0"/>
+        <w:autoSpaceDE w:val="0"/>
+        <w:autoSpaceDN w:val="0"/>
+        <w:rPr>
+          <w:rFonts w:hint="eastAsia"/>
+        </w:rPr>
+      </w:pPr>
+    </w:p>
+    <w:p>
+      <w:pPr>
+        <w:kinsoku w:val="0"/>
+        <w:wordWrap w:val="0"/>
+        <w:overflowPunct w:val="0"/>
+        <w:autoSpaceDE w:val="0"/>
+        <w:autoSpaceDN w:val="0"/>
+      </w:pPr>
+    </w:p>
+    <w:p>
+      <w:r>
+        <w:rPr>
+          <w:rFonts w:hint="eastAsia"/>
+        </w:rPr>
+        <w:t>四、</w:t>
+      </w:r>
+      <w:r>
+        <w:rPr>
+          <w:rFonts w:hint="eastAsia"/>
+        </w:rPr>
+        <w:t>hand</w:t>
+      </w:r>
+      <w:r>
+        <w:t xml:space="preserve"> tracking</w:t>
+      </w:r>
+    </w:p>
+    <w:p>
+      <w:pPr>
+        <w:kinsoku w:val="0"/>
+        <w:wordWrap w:val="0"/>
+        <w:overflowPunct w:val="0"/>
+        <w:autoSpaceDE w:val="0"/>
+        <w:autoSpaceDN w:val="0"/>
+        <w:ind w:firstLine="420"/>
+      </w:pPr>
+      <w:r>
+        <w:rPr>
+          <w:rFonts w:hint="eastAsia"/>
+        </w:rPr>
+        <w:t>在mediapipe根目录打开cmd，输入</w:t>
+      </w:r>
+      <w:r>
+        <w:t xml:space="preserve">bazel build -c opt --define MEDIAPIPE_DISABLE_GPU=1 </w:t>
+      </w:r>
+      <w:r>
+        <w:t xml:space="preserve">--action_env PYTHON_BIN_PATH="C:\\Program Files\\Python38\\python.exe" </w:t>
+      </w:r>
+      <w:r>
+        <w:t>mediapipe/examples/desktop/hand_tracking:hand_tracking_cpu</w:t>
+      </w:r>
+      <w:r>
+        <w:rPr>
+          <w:rFonts w:hint="eastAsia"/>
+        </w:rPr>
+        <w:t>进行编译，输入</w:t>
+      </w:r>
+      <w:r>
+        <w:t>set GLOG_logtostderr=1</w:t>
+      </w:r>
+      <w:r>
+        <w:rPr>
+          <w:rFonts w:hint="eastAsia"/>
+        </w:rPr>
+        <w:t>以及</w:t>
+      </w:r>
+      <w:r>
+        <w:t>bazel-bin\mediapipe\examples\desktop\hand_tracking\hand_tracking_cpu.exe --calculator_graph_config_file=mediapipe\graphs\hand_tracking\hand_tracking_desktop_liv</w:t>
+      </w:r>
+      <w:r>
+        <w:lastRenderedPageBreak/>
+        <w:t>e.pbtxt</w:t>
+      </w:r>
+      <w:r>
+        <w:rPr>
+          <w:rFonts w:hint="eastAsia"/>
+        </w:rPr>
+        <w:t>，如果电脑摄像头正常，则可看到追踪手部的效果</w:t>
+      </w:r>
+      <w:r>
+        <w:rPr>
+          <w:rFonts w:hint="eastAsia"/>
+        </w:rPr>
+        <w:t>。</w:t>
+      </w:r>
+    </w:p>
+    <w:p/>
+    <w:p>
+      <w:r>
+        <w:rPr>
+          <w:rFonts w:hint="eastAsia"/>
+        </w:rPr>
+        <w:t>五、p</w:t>
+      </w:r>
+      <w:r>
+        <w:t>ose tracking</w:t>
+      </w:r>
+    </w:p>
+    <w:p>
+      <w:pPr>
+        <w:kinsoku w:val="0"/>
+        <w:wordWrap w:val="0"/>
+        <w:overflowPunct w:val="0"/>
+        <w:autoSpaceDE w:val="0"/>
+        <w:autoSpaceDN w:val="0"/>
+        <w:ind w:firstLine="420"/>
+      </w:pPr>
+      <w:r>
+        <w:rPr>
+          <w:rFonts w:hint="eastAsia"/>
+        </w:rPr>
+        <w:t>在mediapipe根目录打开cmd，输入</w:t>
+      </w:r>
+      <w:r>
+        <w:t xml:space="preserve">bazel build -c opt --define MEDIAPIPE_DISABLE_GPU=1 </w:t>
+      </w:r>
+      <w:r>
+        <w:t xml:space="preserve">--action_env PYTHON_BIN_PATH="C:\\Program Files\\Python38\\python.exe" </w:t>
+      </w:r>
+      <w:r>
+        <w:t>mediapipe/examples/desktop/</w:t>
+      </w:r>
+      <w:r>
+        <w:t>pose</w:t>
+      </w:r>
+      <w:r>
+        <w:t>_tracking:</w:t>
+      </w:r>
+      <w:r>
+        <w:t>pose</w:t>
+      </w:r>
+      <w:r>
+        <w:t>_tracking_cpu</w:t>
+      </w:r>
+      <w:r>
+        <w:rPr>
+          <w:rFonts w:hint="eastAsia"/>
+        </w:rPr>
+        <w:t>进行编译，输入</w:t>
+      </w:r>
+      <w:r>
+        <w:t>set GLOG_logtostderr=1</w:t>
+      </w:r>
+      <w:r>
+        <w:rPr>
+          <w:rFonts w:hint="eastAsia"/>
+        </w:rPr>
+        <w:t>以及</w:t>
+      </w:r>
+      <w:r>
+        <w:t>bazel-bin\mediapipe\examples\desktop\</w:t>
+      </w:r>
+      <w:r>
+        <w:t>pose_tracking</w:t>
+      </w:r>
+      <w:r>
+        <w:t>\</w:t>
+      </w:r>
+      <w:r>
+        <w:t>pose</w:t>
+      </w:r>
+      <w:r>
+        <w:t>_tracking_cpu.exe --calculator_graph_config_file=mediapipe\graphs\</w:t>
+      </w:r>
+      <w:r>
+        <w:t>pose</w:t>
+      </w:r>
+      <w:r>
+        <w:t>_tracking\</w:t>
+      </w:r>
+      <w:r>
+        <w:t>pose</w:t>
+      </w:r>
+      <w:r>
+        <w:t>_tracking_</w:t>
+      </w:r>
+      <w:r>
+        <w:t>cpu</w:t>
+      </w:r>
+      <w:r>
+        <w:t>.pbtxt</w:t>
+      </w:r>
+      <w:r>
+        <w:rPr>
+          <w:rFonts w:hint="eastAsia"/>
+        </w:rPr>
+        <w:t>，如果电脑摄像头正常，则可看到</w:t>
+      </w:r>
+      <w:r>
+        <w:rPr>
+          <w:rFonts w:hint="eastAsia"/>
+        </w:rPr>
+        <w:t>肢体识别</w:t>
+      </w:r>
+      <w:r>
+        <w:rPr>
+          <w:rFonts w:hint="eastAsia"/>
+        </w:rPr>
+        <w:t>的效果</w:t>
+      </w:r>
+      <w:r>
+        <w:rPr>
+          <w:rFonts w:hint="eastAsia"/>
+        </w:rPr>
+        <w:t>。</w:t>
+      </w:r>
+    </w:p>
+    <w:p>
+      <w:pPr>
+        <w:rPr>
+          <w:b/>
+          <w:bCs/>
         </w:rPr>
       </w:pPr>
     </w:p>
@@ -1340,15 +1387,22 @@
       <w:r>
         <w:rPr>
           <w:rFonts w:hint="eastAsia"/>
+          <w:b/>
+          <w:bCs/>
+          <w:color w:val="FF0000"/>
+          <w:u w:val="single"/>
+        </w:rPr>
+        <w:lastRenderedPageBreak/>
+        <w:t>存在问题，待解决：</w:t>
+      </w:r>
+      <w:r>
+        <w:rPr>
+          <w:rFonts w:hint="eastAsia"/>
         </w:rPr>
         <w:t>在mediapipe根目录打开cmd，输入</w:t>
       </w:r>
       <w:r>
-        <w:t>bazel build -c opt --define MEDIAPIPE_DISABLE_</w:t>
-      </w:r>
-      <w:r>
-        <w:lastRenderedPageBreak/>
-        <w:t xml:space="preserve">GPU=1 </w:t>
+        <w:t xml:space="preserve">bazel build -c opt --define MEDIAPIPE_DISABLE_GPU=1 </w:t>
       </w:r>
       <w:r>
         <w:t xml:space="preserve">--action_env PYTHON_BIN_PATH="C:\\Program Files\\Python38\\python.exe" </w:t>

</xml_diff>